<commit_message>
implemented more death conditions and fuel refilling
</commit_message>
<xml_diff>
--- a/doc/documentation.docx
+++ b/doc/documentation.docx
@@ -148,7 +148,16 @@
         <w:t xml:space="preserve">, разработен от </w:t>
       </w:r>
       <w:r>
-        <w:t>javix</w:t>
+        <w:t>javi</w:t>
+      </w:r>
+      <w:r>
+        <w:t>dx</w:t>
+      </w:r>
+      <w:r>
+        <w:rPr>
+          <w:lang w:val="bg-BG"/>
+        </w:rPr>
+        <w:t>9</w:t>
       </w:r>
       <w:r>
         <w:rPr>
@@ -189,9 +198,11 @@
         </w:rPr>
         <w:t xml:space="preserve"> </w:t>
       </w:r>
+      <w:proofErr w:type="spellStart"/>
       <w:r>
         <w:t>PixelGameEngine</w:t>
       </w:r>
+      <w:proofErr w:type="spellEnd"/>
       <w:r>
         <w:rPr>
           <w:lang w:val="bg-BG"/>
@@ -444,9 +455,11 @@
         </w:rPr>
         <w:t xml:space="preserve">фактът, че се използва </w:t>
       </w:r>
+      <w:proofErr w:type="spellStart"/>
       <w:r>
         <w:t>premake</w:t>
       </w:r>
+      <w:proofErr w:type="spellEnd"/>
       <w:r>
         <w:rPr>
           <w:lang w:val="bg-BG"/>
@@ -525,11 +538,19 @@
         </w:rPr>
         <w:t xml:space="preserve">Стилът на </w:t>
       </w:r>
-      <w:r>
-        <w:rPr>
-          <w:lang w:val="bg-BG"/>
-        </w:rPr>
-        <w:t xml:space="preserve">на писане е предимно обектно ориентиран, но парадигмата не е спазвана абсолютно строго навсякъде. </w:t>
+      <w:proofErr w:type="spellStart"/>
+      <w:r>
+        <w:rPr>
+          <w:lang w:val="bg-BG"/>
+        </w:rPr>
+        <w:t>на</w:t>
+      </w:r>
+      <w:proofErr w:type="spellEnd"/>
+      <w:r>
+        <w:rPr>
+          <w:lang w:val="bg-BG"/>
+        </w:rPr>
+        <w:t xml:space="preserve"> писане е предимно обектно ориентиран, но парадигмата не е спазвана абсолютно строго навсякъде. </w:t>
       </w:r>
       <w:r>
         <w:rPr>
@@ -543,9 +564,11 @@
         </w:rPr>
         <w:t xml:space="preserve">е качен и в </w:t>
       </w:r>
+      <w:proofErr w:type="spellStart"/>
       <w:r>
         <w:t>github</w:t>
       </w:r>
+      <w:proofErr w:type="spellEnd"/>
       <w:r>
         <w:rPr>
           <w:lang w:val="bg-BG"/>
@@ -558,18 +581,22 @@
         </w:rPr>
         <w:t xml:space="preserve">, като там не са качени всички файлове. Ако се изтегли от там трябва да се използва </w:t>
       </w:r>
+      <w:proofErr w:type="spellStart"/>
       <w:r>
         <w:t>premake</w:t>
       </w:r>
+      <w:proofErr w:type="spellEnd"/>
       <w:r>
         <w:rPr>
           <w:lang w:val="bg-BG"/>
         </w:rPr>
         <w:t>5.</w:t>
       </w:r>
+      <w:proofErr w:type="spellStart"/>
       <w:r>
         <w:t>lua</w:t>
       </w:r>
+      <w:proofErr w:type="spellEnd"/>
       <w:r>
         <w:rPr>
           <w:lang w:val="bg-BG"/>
@@ -600,9 +627,11 @@
         </w:rPr>
         <w:t xml:space="preserve"> с команда от вида на </w:t>
       </w:r>
+      <w:proofErr w:type="spellStart"/>
       <w:r>
         <w:t>premake</w:t>
       </w:r>
+      <w:proofErr w:type="spellEnd"/>
       <w:r>
         <w:rPr>
           <w:lang w:val="bg-BG"/>
@@ -835,9 +864,11 @@
         </w:rPr>
         <w:t xml:space="preserve">с графичната функционалност на </w:t>
       </w:r>
+      <w:proofErr w:type="spellStart"/>
       <w:r>
         <w:t>PixelGameEngine</w:t>
       </w:r>
+      <w:proofErr w:type="spellEnd"/>
       <w:r>
         <w:rPr>
           <w:lang w:val="bg-BG"/>
@@ -874,9 +905,11 @@
         </w:rPr>
         <w:t xml:space="preserve">на </w:t>
       </w:r>
+      <w:proofErr w:type="spellStart"/>
       <w:r>
         <w:t>PixelGameEngine</w:t>
       </w:r>
+      <w:proofErr w:type="spellEnd"/>
       <w:r>
         <w:rPr>
           <w:lang w:val="bg-BG"/>
@@ -913,9 +946,11 @@
           <w:lang w:val="bg-BG"/>
         </w:rPr>
       </w:pPr>
+      <w:proofErr w:type="spellStart"/>
       <w:r>
         <w:t>GameMaster</w:t>
       </w:r>
+      <w:proofErr w:type="spellEnd"/>
       <w:r>
         <w:rPr>
           <w:lang w:val="bg-BG"/>
@@ -1018,9 +1053,11 @@
           <w:lang w:val="bg-BG"/>
         </w:rPr>
       </w:pPr>
+      <w:proofErr w:type="spellStart"/>
       <w:r>
         <w:t>RadioButton</w:t>
       </w:r>
+      <w:proofErr w:type="spellEnd"/>
     </w:p>
     <w:p>
       <w:pPr>
@@ -1033,9 +1070,11 @@
           <w:lang w:val="bg-BG"/>
         </w:rPr>
       </w:pPr>
+      <w:proofErr w:type="spellStart"/>
       <w:r>
         <w:t>RadioButtonCluster</w:t>
       </w:r>
+      <w:proofErr w:type="spellEnd"/>
       <w:r>
         <w:rPr>
           <w:lang w:val="bg-BG"/>
@@ -1132,9 +1171,11 @@
           <w:lang w:val="bg-BG"/>
         </w:rPr>
       </w:pPr>
+      <w:proofErr w:type="spellStart"/>
       <w:r>
         <w:t>RandomNumberGenerator</w:t>
       </w:r>
+      <w:proofErr w:type="spellEnd"/>
       <w:r>
         <w:rPr>
           <w:lang w:val="bg-BG"/>
@@ -1195,9 +1236,11 @@
           <w:lang w:val="bg-BG"/>
         </w:rPr>
       </w:pPr>
+      <w:proofErr w:type="spellStart"/>
       <w:r>
         <w:t>PerlinNoise</w:t>
       </w:r>
+      <w:proofErr w:type="spellEnd"/>
       <w:r>
         <w:rPr>
           <w:lang w:val="bg-BG"/>
@@ -1231,11 +1274,19 @@
         </w:rPr>
         <w:t xml:space="preserve">реализация на </w:t>
       </w:r>
-      <w:r>
-        <w:rPr>
-          <w:lang w:val="bg-BG"/>
-        </w:rPr>
-        <w:t xml:space="preserve">едноизмерен </w:t>
+      <w:proofErr w:type="spellStart"/>
+      <w:r>
+        <w:rPr>
+          <w:lang w:val="bg-BG"/>
+        </w:rPr>
+        <w:t>едноизмерен</w:t>
+      </w:r>
+      <w:proofErr w:type="spellEnd"/>
+      <w:r>
+        <w:rPr>
+          <w:lang w:val="bg-BG"/>
+        </w:rPr>
+        <w:t xml:space="preserve"> </w:t>
       </w:r>
       <w:r>
         <w:t>Perlin</w:t>
@@ -1304,7 +1355,21 @@
         <w:rPr>
           <w:lang w:val="bg-BG"/>
         </w:rPr>
-        <w:t xml:space="preserve"> чрез темплейтен аргумент</w:t>
+        <w:t xml:space="preserve"> чрез </w:t>
+      </w:r>
+      <w:proofErr w:type="spellStart"/>
+      <w:r>
+        <w:rPr>
+          <w:lang w:val="bg-BG"/>
+        </w:rPr>
+        <w:t>темплейтен</w:t>
+      </w:r>
+      <w:proofErr w:type="spellEnd"/>
+      <w:r>
+        <w:rPr>
+          <w:lang w:val="bg-BG"/>
+        </w:rPr>
+        <w:t xml:space="preserve"> аргумент</w:t>
       </w:r>
       <w:r>
         <w:rPr>
@@ -1648,8 +1713,13 @@
         </w:rPr>
         <w:t xml:space="preserve"> </w:t>
       </w:r>
-      <w:r>
-        <w:t>SegmentCollider – collider</w:t>
+      <w:proofErr w:type="spellStart"/>
+      <w:r>
+        <w:t>SegmentCollider</w:t>
+      </w:r>
+      <w:proofErr w:type="spellEnd"/>
+      <w:r>
+        <w:t xml:space="preserve"> – collider</w:t>
       </w:r>
       <w:r>
         <w:rPr>
@@ -1669,9 +1739,11 @@
           <w:lang w:val="bg-BG"/>
         </w:rPr>
       </w:pPr>
+      <w:proofErr w:type="spellStart"/>
       <w:r>
         <w:t>BoxCollider</w:t>
       </w:r>
+      <w:proofErr w:type="spellEnd"/>
       <w:r>
         <w:rPr>
           <w:lang w:val="bg-BG"/>
@@ -1831,9 +1903,11 @@
           <w:lang w:val="bg-BG"/>
         </w:rPr>
       </w:pPr>
+      <w:proofErr w:type="spellStart"/>
       <w:r>
         <w:t>VerticalTerrain</w:t>
       </w:r>
+      <w:proofErr w:type="spellEnd"/>
       <w:r>
         <w:rPr>
           <w:lang w:val="bg-BG"/>
@@ -1850,7 +1924,21 @@
         <w:rPr>
           <w:lang w:val="bg-BG"/>
         </w:rPr>
-        <w:t xml:space="preserve">могат да се оприличат на функция. Тоест проекцията на всички отсечки върхи </w:t>
+        <w:t xml:space="preserve">могат да се оприличат на функция. Тоест проекцията на всички отсечки </w:t>
+      </w:r>
+      <w:proofErr w:type="spellStart"/>
+      <w:r>
+        <w:rPr>
+          <w:lang w:val="bg-BG"/>
+        </w:rPr>
+        <w:t>върхи</w:t>
+      </w:r>
+      <w:proofErr w:type="spellEnd"/>
+      <w:r>
+        <w:rPr>
+          <w:lang w:val="bg-BG"/>
+        </w:rPr>
+        <w:t xml:space="preserve"> </w:t>
       </w:r>
       <w:r>
         <w:t>Ox</w:t>
@@ -1871,7 +1959,21 @@
         <w:rPr>
           <w:lang w:val="bg-BG"/>
         </w:rPr>
-        <w:t xml:space="preserve">С други думи, всяка вертиклана права би пресякла теренът точно веднъж. </w:t>
+        <w:t xml:space="preserve">С други думи, всяка </w:t>
+      </w:r>
+      <w:proofErr w:type="spellStart"/>
+      <w:r>
+        <w:rPr>
+          <w:lang w:val="bg-BG"/>
+        </w:rPr>
+        <w:t>вертиклана</w:t>
+      </w:r>
+      <w:proofErr w:type="spellEnd"/>
+      <w:r>
+        <w:rPr>
+          <w:lang w:val="bg-BG"/>
+        </w:rPr>
+        <w:t xml:space="preserve"> права би пресякла теренът точно веднъж. </w:t>
       </w:r>
       <w:r>
         <w:rPr>
@@ -1892,9 +1994,11 @@
         <w:lastRenderedPageBreak/>
         <w:t xml:space="preserve">извършена чрез </w:t>
       </w:r>
+      <w:proofErr w:type="spellStart"/>
       <w:r>
         <w:t>RandomNumberGenerator</w:t>
       </w:r>
+      <w:proofErr w:type="spellEnd"/>
       <w:r>
         <w:rPr>
           <w:lang w:val="bg-BG"/>
@@ -1943,9 +2047,11 @@
           <w:lang w:val="bg-BG"/>
         </w:rPr>
       </w:pPr>
+      <w:proofErr w:type="spellStart"/>
       <w:r>
         <w:t>VerticalTerrainPerlin</w:t>
       </w:r>
+      <w:proofErr w:type="spellEnd"/>
       <w:r>
         <w:rPr>
           <w:lang w:val="bg-BG"/>
@@ -1958,9 +2064,11 @@
         </w:rPr>
         <w:t xml:space="preserve"> наследява </w:t>
       </w:r>
+      <w:proofErr w:type="spellStart"/>
       <w:r>
         <w:t>VerticalTerrain</w:t>
       </w:r>
+      <w:proofErr w:type="spellEnd"/>
       <w:r>
         <w:rPr>
           <w:lang w:val="bg-BG"/>
@@ -1973,9 +2081,11 @@
         </w:rPr>
         <w:t xml:space="preserve">и има същата структура, но генерацията използва </w:t>
       </w:r>
+      <w:proofErr w:type="spellStart"/>
       <w:r>
         <w:t>PerlinNoise</w:t>
       </w:r>
+      <w:proofErr w:type="spellEnd"/>
       <w:r>
         <w:rPr>
           <w:lang w:val="bg-BG"/>
@@ -2021,9 +2131,11 @@
           <w:lang w:val="bg-BG"/>
         </w:rPr>
       </w:pPr>
+      <w:proofErr w:type="spellStart"/>
       <w:r>
         <w:t>ConcaveTerrain</w:t>
       </w:r>
+      <w:proofErr w:type="spellEnd"/>
       <w:r>
         <w:rPr>
           <w:lang w:val="bg-BG"/>
@@ -2052,7 +2164,21 @@
         <w:rPr>
           <w:lang w:val="bg-BG"/>
         </w:rPr>
-        <w:t xml:space="preserve">образуване на изпъкнала фигура чрез вдлъбната функция и постепенното „вдлъбване“ на фигурата без нарушаване на свойството, че кривата трябва да е проста (тоест да не се самопресича). </w:t>
+        <w:t xml:space="preserve">образуване на изпъкнала фигура чрез вдлъбната функция и постепенното „вдлъбване“ на фигурата без нарушаване на свойството, че кривата трябва да е проста (тоест да не се </w:t>
+      </w:r>
+      <w:proofErr w:type="spellStart"/>
+      <w:r>
+        <w:rPr>
+          <w:lang w:val="bg-BG"/>
+        </w:rPr>
+        <w:t>самопресича</w:t>
+      </w:r>
+      <w:proofErr w:type="spellEnd"/>
+      <w:r>
+        <w:rPr>
+          <w:lang w:val="bg-BG"/>
+        </w:rPr>
+        <w:t xml:space="preserve">). </w:t>
       </w:r>
       <w:r>
         <w:rPr>
@@ -2111,9 +2237,11 @@
         </w:rPr>
         <w:t>.</w:t>
       </w:r>
+      <w:proofErr w:type="spellStart"/>
       <w:r>
         <w:t>cpp</w:t>
       </w:r>
+      <w:proofErr w:type="spellEnd"/>
       <w:r>
         <w:rPr>
           <w:lang w:val="bg-BG"/>
@@ -2216,13 +2344,27 @@
         <w:rPr>
           <w:lang w:val="bg-BG"/>
         </w:rPr>
-        <w:t>Потребителят навигир</w:t>
-      </w:r>
-      <w:r>
-        <w:rPr>
-          <w:lang w:val="bg-BG"/>
-        </w:rPr>
-        <w:t xml:space="preserve">а </w:t>
+        <w:t xml:space="preserve">Потребителят </w:t>
+      </w:r>
+      <w:proofErr w:type="spellStart"/>
+      <w:r>
+        <w:rPr>
+          <w:lang w:val="bg-BG"/>
+        </w:rPr>
+        <w:t>навигир</w:t>
+      </w:r>
+      <w:r>
+        <w:rPr>
+          <w:lang w:val="bg-BG"/>
+        </w:rPr>
+        <w:t>а</w:t>
+      </w:r>
+      <w:proofErr w:type="spellEnd"/>
+      <w:r>
+        <w:rPr>
+          <w:lang w:val="bg-BG"/>
+        </w:rPr>
+        <w:t xml:space="preserve"> </w:t>
       </w:r>
       <w:r>
         <w:rPr>
@@ -2386,18 +2528,22 @@
         </w:rPr>
         <w:t xml:space="preserve">– </w:t>
       </w:r>
+      <w:proofErr w:type="spellStart"/>
       <w:r>
         <w:t>VerticalTerrain</w:t>
       </w:r>
+      <w:proofErr w:type="spellEnd"/>
       <w:r>
         <w:rPr>
           <w:lang w:val="bg-BG"/>
         </w:rPr>
         <w:t xml:space="preserve"> и </w:t>
       </w:r>
+      <w:proofErr w:type="spellStart"/>
       <w:r>
         <w:t>VerticalTerrainPerlin</w:t>
       </w:r>
+      <w:proofErr w:type="spellEnd"/>
       <w:r>
         <w:rPr>
           <w:lang w:val="bg-BG"/>
@@ -2431,9 +2577,11 @@
         </w:rPr>
         <w:t xml:space="preserve">отговаря на </w:t>
       </w:r>
+      <w:proofErr w:type="spellStart"/>
       <w:r>
         <w:t>VerticalTerrainPerlin</w:t>
       </w:r>
+      <w:proofErr w:type="spellEnd"/>
       <w:r>
         <w:t xml:space="preserve">. </w:t>
       </w:r>
@@ -2585,13 +2733,25 @@
         <w:rPr>
           <w:lang w:val="bg-BG"/>
         </w:rPr>
-        <w:t>върнати към началните си позиции в пространството, като запазват своя резултат и гориво</w:t>
-      </w:r>
-      <w:r>
-        <w:rPr>
-          <w:lang w:val="bg-BG"/>
-        </w:rPr>
-        <w:t>.</w:t>
+        <w:t>върнати към началните си позиции в пространството, като запазват своя резултат</w:t>
+      </w:r>
+      <w:r>
+        <w:rPr>
+          <w:lang w:val="bg-BG"/>
+        </w:rPr>
+        <w:t xml:space="preserve">. И получават започват следващия рунд с 20% повече гориво отколкото са приключили в последния. Също така се генерира нов терен от същия тип като преди с гравитация, която е произволно число в интервала </w:t>
+      </w:r>
+      <w:r>
+        <w:rPr>
+          <w:lang w:val="bg-BG"/>
+        </w:rPr>
+        <w:t xml:space="preserve">[4.5, 5.5]. </w:t>
+      </w:r>
+      <w:r>
+        <w:rPr>
+          <w:lang w:val="bg-BG"/>
+        </w:rPr>
+        <w:t xml:space="preserve"> </w:t>
       </w:r>
     </w:p>
     <w:p>
@@ -2725,6 +2885,7 @@
         <w:rPr>
           <w:lang w:val="bg-BG"/>
         </w:rPr>
+        <w:lastRenderedPageBreak/>
         <w:t xml:space="preserve">А – ротация </w:t>
       </w:r>
       <w:r>
@@ -2783,7 +2944,6 @@
         <w:rPr>
           <w:lang w:val="bg-BG"/>
         </w:rPr>
-        <w:lastRenderedPageBreak/>
         <w:t>Играч 2 – синьо</w:t>
       </w:r>
     </w:p>
@@ -3440,9 +3600,11 @@
         </w:rPr>
         <w:t xml:space="preserve">кодът е изтеглен от </w:t>
       </w:r>
+      <w:proofErr w:type="spellStart"/>
       <w:r>
         <w:t>github</w:t>
       </w:r>
+      <w:proofErr w:type="spellEnd"/>
       <w:r>
         <w:rPr>
           <w:lang w:val="bg-BG"/>
@@ -3455,9 +3617,11 @@
         </w:rPr>
         <w:t xml:space="preserve">трябва да се пусне команда от вида на </w:t>
       </w:r>
+      <w:proofErr w:type="spellStart"/>
       <w:r>
         <w:t>premake</w:t>
       </w:r>
+      <w:proofErr w:type="spellEnd"/>
       <w:r>
         <w:rPr>
           <w:lang w:val="bg-BG"/>
@@ -3492,6 +3656,7 @@
         <w:t xml:space="preserve">препоръчително да се компилира като се извършат следните действия </w:t>
       </w:r>
       <w:r>
+        <w:lastRenderedPageBreak/>
         <w:t>Build</w:t>
       </w:r>
       <w:r>
@@ -3570,14 +3735,7 @@
         <w:rPr>
           <w:lang w:val="bg-BG"/>
         </w:rPr>
-        <w:t xml:space="preserve"> </w:t>
-      </w:r>
-      <w:r>
-        <w:rPr>
-          <w:lang w:val="bg-BG"/>
-        </w:rPr>
-        <w:lastRenderedPageBreak/>
-        <w:t>еквивалентна клавишна комбинация.</w:t>
+        <w:t xml:space="preserve"> еквивалентна клавишна комбинация.</w:t>
       </w:r>
       <w:r>
         <w:rPr>

</xml_diff>

<commit_message>
updated doc and changed player score type
</commit_message>
<xml_diff>
--- a/doc/documentation.docx
+++ b/doc/documentation.docx
@@ -216,6 +216,30 @@
         <w:rPr>
           <w:lang w:val="bg-BG"/>
         </w:rPr>
+        <w:t xml:space="preserve"> </w:t>
+      </w:r>
+      <w:r>
+        <w:rPr>
+          <w:lang w:val="bg-BG"/>
+        </w:rPr>
+        <w:t>(</w:t>
+      </w:r>
+      <w:r>
+        <w:rPr>
+          <w:lang w:val="bg-BG"/>
+        </w:rPr>
+        <w:t>https://github.com/OneLoneCoder/olcPixelGameEngine</w:t>
+      </w:r>
+      <w:r>
+        <w:rPr>
+          <w:lang w:val="bg-BG"/>
+        </w:rPr>
+        <w:t>)</w:t>
+      </w:r>
+      <w:r>
+        <w:rPr>
+          <w:lang w:val="bg-BG"/>
+        </w:rPr>
         <w:t>,</w:t>
       </w:r>
       <w:r>
@@ -464,13 +488,31 @@
         <w:rPr>
           <w:lang w:val="bg-BG"/>
         </w:rPr>
-        <w:t xml:space="preserve"> </w:t>
-      </w:r>
-      <w:r>
-        <w:rPr>
-          <w:lang w:val="bg-BG"/>
-        </w:rPr>
-        <w:t xml:space="preserve">дава възможност да се генерират файлове </w:t>
+        <w:t>,</w:t>
+      </w:r>
+      <w:r>
+        <w:rPr>
+          <w:lang w:val="bg-BG"/>
+        </w:rPr>
+        <w:t xml:space="preserve"> </w:t>
+      </w:r>
+      <w:r>
+        <w:rPr>
+          <w:lang w:val="bg-BG"/>
+        </w:rPr>
+        <w:t>дава</w:t>
+      </w:r>
+      <w:r>
+        <w:rPr>
+          <w:lang w:val="bg-BG"/>
+        </w:rPr>
+        <w:t>т</w:t>
+      </w:r>
+      <w:r>
+        <w:rPr>
+          <w:lang w:val="bg-BG"/>
+        </w:rPr>
+        <w:t xml:space="preserve"> възможност да се генерират файлове </w:t>
       </w:r>
       <w:r>
         <w:rPr>
@@ -536,44 +578,48 @@
         <w:rPr>
           <w:lang w:val="bg-BG"/>
         </w:rPr>
-        <w:t xml:space="preserve">Стилът на </w:t>
+        <w:t xml:space="preserve">Стилът </w:t>
+      </w:r>
+      <w:r>
+        <w:rPr>
+          <w:lang w:val="bg-BG"/>
+        </w:rPr>
+        <w:t xml:space="preserve">на писане е предимно обектно ориентиран, но парадигмата не е спазвана абсолютно строго навсякъде. </w:t>
+      </w:r>
+      <w:r>
+        <w:rPr>
+          <w:lang w:val="bg-BG"/>
+        </w:rPr>
+        <w:t xml:space="preserve">Проектът </w:t>
+      </w:r>
+      <w:r>
+        <w:rPr>
+          <w:lang w:val="bg-BG"/>
+        </w:rPr>
+        <w:t xml:space="preserve">е качен и в </w:t>
       </w:r>
       <w:proofErr w:type="spellStart"/>
       <w:r>
-        <w:rPr>
-          <w:lang w:val="bg-BG"/>
-        </w:rPr>
-        <w:t>на</w:t>
+        <w:t>github</w:t>
       </w:r>
       <w:proofErr w:type="spellEnd"/>
       <w:r>
         <w:rPr>
           <w:lang w:val="bg-BG"/>
         </w:rPr>
-        <w:t xml:space="preserve"> писане е предимно обектно ориентиран, но парадигмата не е спазвана абсолютно строго навсякъде. </w:t>
-      </w:r>
-      <w:r>
-        <w:rPr>
-          <w:lang w:val="bg-BG"/>
-        </w:rPr>
-        <w:t xml:space="preserve">Проектът </w:t>
-      </w:r>
-      <w:r>
-        <w:rPr>
-          <w:lang w:val="bg-BG"/>
-        </w:rPr>
-        <w:t xml:space="preserve">е качен и в </w:t>
-      </w:r>
-      <w:proofErr w:type="spellStart"/>
-      <w:r>
-        <w:t>github</w:t>
-      </w:r>
-      <w:proofErr w:type="spellEnd"/>
-      <w:r>
-        <w:rPr>
-          <w:lang w:val="bg-BG"/>
-        </w:rPr>
-        <w:t xml:space="preserve"> ()</w:t>
+        <w:t xml:space="preserve"> (</w:t>
+      </w:r>
+      <w:r>
+        <w:rPr>
+          <w:lang w:val="bg-BG"/>
+        </w:rPr>
+        <w:t>https://github.com/StoyanMalinin/Lander</w:t>
+      </w:r>
+      <w:r>
+        <w:rPr>
+          <w:lang w:val="bg-BG"/>
+        </w:rPr>
+        <w:t>)</w:t>
       </w:r>
       <w:r>
         <w:rPr>
@@ -685,7 +731,7 @@
         <w:rPr>
           <w:lang w:val="bg-BG"/>
         </w:rPr>
-        <w:t xml:space="preserve"> да се направи нещо като диаграма на йерархията на кода, която би помогнала за разбирането му.</w:t>
+        <w:t xml:space="preserve"> да се направи нещо като диаграма на йерархията, която би помогнала за разбирането му.</w:t>
       </w:r>
     </w:p>
     <w:p>
@@ -1188,6 +1234,7 @@
         </w:rPr>
         <w:t xml:space="preserve">– това е обект базиран на </w:t>
       </w:r>
+      <w:proofErr w:type="gramStart"/>
       <w:r>
         <w:t>std</w:t>
       </w:r>
@@ -1197,6 +1244,7 @@
         </w:rPr>
         <w:t>::</w:t>
       </w:r>
+      <w:proofErr w:type="gramEnd"/>
       <w:r>
         <w:t>mt</w:t>
       </w:r>
@@ -1612,7 +1660,21 @@
         <w:rPr>
           <w:lang w:val="bg-BG"/>
         </w:rPr>
-        <w:t xml:space="preserve">и, които той игнорира (дори и да има „сблъсък“ между някой от игнорираните, той няма да се отчете), </w:t>
+        <w:t>и, които той игнорира (дори и да има „</w:t>
+      </w:r>
+      <w:proofErr w:type="gramStart"/>
+      <w:r>
+        <w:rPr>
+          <w:lang w:val="bg-BG"/>
+        </w:rPr>
+        <w:t>сблъсък“ между</w:t>
+      </w:r>
+      <w:proofErr w:type="gramEnd"/>
+      <w:r>
+        <w:rPr>
+          <w:lang w:val="bg-BG"/>
+        </w:rPr>
+        <w:t xml:space="preserve"> някой от игнорираните, той няма да се отчете), </w:t>
       </w:r>
       <w:r>
         <w:rPr>
@@ -1953,7 +2015,19 @@
         <w:rPr>
           <w:lang w:val="bg-BG"/>
         </w:rPr>
-        <w:t xml:space="preserve">дава интервал. </w:t>
+        <w:t>дава интервал</w:t>
+      </w:r>
+      <w:r>
+        <w:rPr>
+          <w:lang w:val="bg-BG"/>
+        </w:rPr>
+        <w:t xml:space="preserve"> и също две проекции се пресичат най-много в точка.</w:t>
+      </w:r>
+      <w:r>
+        <w:rPr>
+          <w:lang w:val="bg-BG"/>
+        </w:rPr>
+        <w:t xml:space="preserve"> </w:t>
       </w:r>
       <w:r>
         <w:rPr>
@@ -1973,7 +2047,26 @@
         <w:rPr>
           <w:lang w:val="bg-BG"/>
         </w:rPr>
-        <w:t xml:space="preserve"> права би пресякла теренът точно веднъж. </w:t>
+        <w:t xml:space="preserve"> права би пресякла </w:t>
+      </w:r>
+      <w:r>
+        <w:rPr>
+          <w:lang w:val="bg-BG"/>
+        </w:rPr>
+        <w:lastRenderedPageBreak/>
+        <w:t xml:space="preserve">теренът </w:t>
+      </w:r>
+      <w:r>
+        <w:rPr>
+          <w:lang w:val="bg-BG"/>
+        </w:rPr>
+        <w:t>най-много</w:t>
+      </w:r>
+      <w:r>
+        <w:rPr>
+          <w:lang w:val="bg-BG"/>
+        </w:rPr>
+        <w:t xml:space="preserve"> веднъж. </w:t>
       </w:r>
       <w:r>
         <w:rPr>
@@ -1991,7 +2084,6 @@
         <w:rPr>
           <w:lang w:val="bg-BG"/>
         </w:rPr>
-        <w:lastRenderedPageBreak/>
         <w:t xml:space="preserve">извършена чрез </w:t>
       </w:r>
       <w:proofErr w:type="spellStart"/>
@@ -2111,7 +2203,21 @@
         <w:rPr>
           <w:lang w:val="bg-BG"/>
         </w:rPr>
-        <w:t>теренът доста по „гладък“ и „естествен“</w:t>
+        <w:t>теренът доста по „</w:t>
+      </w:r>
+      <w:proofErr w:type="gramStart"/>
+      <w:r>
+        <w:rPr>
+          <w:lang w:val="bg-BG"/>
+        </w:rPr>
+        <w:t>гладък“ и</w:t>
+      </w:r>
+      <w:proofErr w:type="gramEnd"/>
+      <w:r>
+        <w:rPr>
+          <w:lang w:val="bg-BG"/>
+        </w:rPr>
+        <w:t xml:space="preserve"> „естествен“</w:t>
       </w:r>
       <w:r>
         <w:rPr>
@@ -2326,7 +2432,19 @@
         <w:rPr>
           <w:lang w:val="bg-BG"/>
         </w:rPr>
-        <w:t xml:space="preserve">Играта работи на един екран и </w:t>
+        <w:t xml:space="preserve">Играта работи на един </w:t>
+      </w:r>
+      <w:r>
+        <w:rPr>
+          <w:lang w:val="bg-BG"/>
+        </w:rPr>
+        <w:t>прозорец</w:t>
+      </w:r>
+      <w:r>
+        <w:rPr>
+          <w:lang w:val="bg-BG"/>
+        </w:rPr>
+        <w:t xml:space="preserve"> и </w:t>
       </w:r>
       <w:r>
         <w:rPr>
@@ -2370,7 +2488,19 @@
         <w:rPr>
           <w:lang w:val="bg-BG"/>
         </w:rPr>
-        <w:t>по отделните екрани чрез бутони</w:t>
+        <w:t xml:space="preserve">по отделните </w:t>
+      </w:r>
+      <w:r>
+        <w:rPr>
+          <w:lang w:val="bg-BG"/>
+        </w:rPr>
+        <w:t>състояния</w:t>
+      </w:r>
+      <w:r>
+        <w:rPr>
+          <w:lang w:val="bg-BG"/>
+        </w:rPr>
+        <w:t xml:space="preserve"> чрез бутони</w:t>
       </w:r>
       <w:r>
         <w:rPr>
@@ -2537,10 +2667,131 @@
         <w:rPr>
           <w:lang w:val="bg-BG"/>
         </w:rPr>
+        <w:t xml:space="preserve">, </w:t>
+      </w:r>
+      <w:proofErr w:type="spellStart"/>
+      <w:r>
+        <w:t>VerticalTerrainPerlin</w:t>
+      </w:r>
+      <w:proofErr w:type="spellEnd"/>
+      <w:r>
+        <w:rPr>
+          <w:lang w:val="bg-BG"/>
+        </w:rPr>
         <w:t xml:space="preserve"> и </w:t>
       </w:r>
       <w:proofErr w:type="spellStart"/>
       <w:r>
+        <w:t>ConcaveTerrain</w:t>
+      </w:r>
+      <w:proofErr w:type="spellEnd"/>
+      <w:r>
+        <w:rPr>
+          <w:lang w:val="bg-BG"/>
+        </w:rPr>
+        <w:t xml:space="preserve">. </w:t>
+      </w:r>
+      <w:r>
+        <w:rPr>
+          <w:lang w:val="bg-BG"/>
+        </w:rPr>
+        <w:t xml:space="preserve">Опцията </w:t>
+      </w:r>
+      <w:r>
+        <w:t>Amplified</w:t>
+      </w:r>
+      <w:r>
+        <w:rPr>
+          <w:lang w:val="bg-BG"/>
+        </w:rPr>
+        <w:t xml:space="preserve"> </w:t>
+      </w:r>
+      <w:r>
+        <w:t>Vertical</w:t>
+      </w:r>
+      <w:r>
+        <w:rPr>
+          <w:lang w:val="bg-BG"/>
+        </w:rPr>
+        <w:t xml:space="preserve"> </w:t>
+      </w:r>
+      <w:r>
+        <w:t>Terrain</w:t>
+      </w:r>
+      <w:r>
+        <w:rPr>
+          <w:lang w:val="bg-BG"/>
+        </w:rPr>
+        <w:t xml:space="preserve"> </w:t>
+      </w:r>
+      <w:r>
+        <w:rPr>
+          <w:lang w:val="bg-BG"/>
+        </w:rPr>
+        <w:t xml:space="preserve">отговаря на </w:t>
+      </w:r>
+      <w:r>
+        <w:t>Vertical</w:t>
+      </w:r>
+      <w:r>
+        <w:rPr>
+          <w:lang w:val="bg-BG"/>
+        </w:rPr>
+        <w:t xml:space="preserve"> </w:t>
+      </w:r>
+      <w:r>
+        <w:t>Terrain</w:t>
+      </w:r>
+      <w:r>
+        <w:rPr>
+          <w:lang w:val="bg-BG"/>
+        </w:rPr>
+        <w:t xml:space="preserve">, </w:t>
+      </w:r>
+      <w:r>
+        <w:t>a</w:t>
+      </w:r>
+      <w:r>
+        <w:rPr>
+          <w:lang w:val="bg-BG"/>
+        </w:rPr>
+        <w:t xml:space="preserve"> </w:t>
+      </w:r>
+      <w:r>
+        <w:t>Smooth</w:t>
+      </w:r>
+      <w:r>
+        <w:rPr>
+          <w:lang w:val="bg-BG"/>
+        </w:rPr>
+        <w:t xml:space="preserve"> </w:t>
+      </w:r>
+      <w:r>
+        <w:t>Vertical</w:t>
+      </w:r>
+      <w:r>
+        <w:rPr>
+          <w:lang w:val="bg-BG"/>
+        </w:rPr>
+        <w:t xml:space="preserve"> </w:t>
+      </w:r>
+      <w:r>
+        <w:t>Terrain</w:t>
+      </w:r>
+      <w:r>
+        <w:rPr>
+          <w:lang w:val="bg-BG"/>
+        </w:rPr>
+        <w:t xml:space="preserve"> </w:t>
+      </w:r>
+      <w:r>
+        <w:rPr>
+          <w:lang w:val="bg-BG"/>
+        </w:rPr>
+        <w:t xml:space="preserve">отговаря на </w:t>
+      </w:r>
+      <w:proofErr w:type="spellStart"/>
+      <w:r>
         <w:t>VerticalTerrainPerlin</w:t>
       </w:r>
       <w:proofErr w:type="spellEnd"/>
@@ -2548,48 +2799,66 @@
         <w:rPr>
           <w:lang w:val="bg-BG"/>
         </w:rPr>
+        <w:t xml:space="preserve">, а </w:t>
+      </w:r>
+      <w:r>
+        <w:t>Concave</w:t>
+      </w:r>
+      <w:r>
+        <w:rPr>
+          <w:lang w:val="bg-BG"/>
+        </w:rPr>
+        <w:t xml:space="preserve"> </w:t>
+      </w:r>
+      <w:r>
+        <w:t>Terrain</w:t>
+      </w:r>
+      <w:r>
+        <w:rPr>
+          <w:lang w:val="bg-BG"/>
+        </w:rPr>
+        <w:t xml:space="preserve"> </w:t>
+      </w:r>
+      <w:r>
+        <w:rPr>
+          <w:lang w:val="bg-BG"/>
+        </w:rPr>
+        <w:t xml:space="preserve">отговаря на </w:t>
+      </w:r>
+      <w:proofErr w:type="spellStart"/>
+      <w:r>
+        <w:t>ConcaveTerrain</w:t>
+      </w:r>
+      <w:proofErr w:type="spellEnd"/>
+      <w:r>
+        <w:rPr>
+          <w:lang w:val="bg-BG"/>
+        </w:rPr>
         <w:t xml:space="preserve">. </w:t>
       </w:r>
       <w:r>
         <w:rPr>
           <w:lang w:val="bg-BG"/>
         </w:rPr>
-        <w:t xml:space="preserve">Опцията </w:t>
-      </w:r>
-      <w:r>
-        <w:t xml:space="preserve">Amplified Vertical Terrain </w:t>
-      </w:r>
-      <w:r>
-        <w:rPr>
-          <w:lang w:val="bg-BG"/>
-        </w:rPr>
-        <w:t xml:space="preserve">отговаря на </w:t>
-      </w:r>
-      <w:r>
-        <w:t>Vertical Terrain</w:t>
-      </w:r>
-      <w:r>
-        <w:t xml:space="preserve">, a Smooth Vertical Terrain </w:t>
-      </w:r>
-      <w:r>
-        <w:rPr>
-          <w:lang w:val="bg-BG"/>
-        </w:rPr>
-        <w:t xml:space="preserve">отговаря на </w:t>
-      </w:r>
-      <w:proofErr w:type="spellStart"/>
-      <w:r>
-        <w:t>VerticalTerrainPerlin</w:t>
-      </w:r>
-      <w:proofErr w:type="spellEnd"/>
-      <w:r>
-        <w:t xml:space="preserve">. </w:t>
-      </w:r>
-      <w:r>
-        <w:rPr>
-          <w:lang w:val="bg-BG"/>
-        </w:rPr>
         <w:t>До този екран може да се достигне само след край на рунд</w:t>
+      </w:r>
+      <w:r>
+        <w:rPr>
+          <w:lang w:val="bg-BG"/>
+        </w:rPr>
+        <w:t xml:space="preserve"> </w:t>
+      </w:r>
+      <w:r>
+        <w:rPr>
+          <w:lang w:val="bg-BG"/>
+        </w:rPr>
+        <w:t xml:space="preserve">или след излизане </w:t>
+      </w:r>
+      <w:r>
+        <w:rPr>
+          <w:lang w:val="bg-BG"/>
+        </w:rPr>
+        <w:t>от началния екран</w:t>
       </w:r>
       <w:r>
         <w:rPr>
@@ -2739,7 +3008,7 @@
         <w:rPr>
           <w:lang w:val="bg-BG"/>
         </w:rPr>
-        <w:t xml:space="preserve">. И получават започват следващия рунд с 20% повече гориво отколкото са приключили в последния. Също така се генерира нов терен от същия тип като преди с гравитация, която е произволно число в интервала </w:t>
+        <w:t xml:space="preserve">. И започват следващия рунд с 20% повече гориво отколкото са приключили в последния. Също така се генерира нов терен от същия тип като преди с гравитация, която е произволно число в интервала </w:t>
       </w:r>
       <w:r>
         <w:rPr>
@@ -2828,6 +3097,7 @@
         <w:rPr>
           <w:lang w:val="bg-BG"/>
         </w:rPr>
+        <w:lastRenderedPageBreak/>
         <w:t xml:space="preserve">Играч 1 </w:t>
       </w:r>
       <w:r>
@@ -2885,7 +3155,6 @@
         <w:rPr>
           <w:lang w:val="bg-BG"/>
         </w:rPr>
-        <w:lastRenderedPageBreak/>
         <w:t xml:space="preserve">А – ротация </w:t>
       </w:r>
       <w:r>
@@ -3327,6 +3596,18 @@
           <w:lang w:val="bg-BG"/>
         </w:rPr>
         <w:t xml:space="preserve"> в зелено. </w:t>
+      </w:r>
+      <w:r>
+        <w:rPr>
+          <w:lang w:val="bg-BG"/>
+        </w:rPr>
+        <w:t xml:space="preserve">Също така играч умира, когато напусне </w:t>
+      </w:r>
+      <w:r>
+        <w:rPr>
+          <w:lang w:val="bg-BG"/>
+        </w:rPr>
+        <w:t>видимото поле на игра.</w:t>
       </w:r>
     </w:p>
     <w:p>
@@ -3549,6 +3830,7 @@
         <w:rPr>
           <w:lang w:val="bg-BG"/>
         </w:rPr>
+        <w:lastRenderedPageBreak/>
         <w:tab/>
         <w:t xml:space="preserve">За да се </w:t>
       </w:r>
@@ -3656,7 +3938,6 @@
         <w:t xml:space="preserve">препоръчително да се компилира като се извършат следните действия </w:t>
       </w:r>
       <w:r>
-        <w:lastRenderedPageBreak/>
         <w:t>Build</w:t>
       </w:r>
       <w:r>
@@ -3769,182 +4050,6 @@
           <w:lang w:val="bg-BG"/>
         </w:rPr>
         <w:t xml:space="preserve">. </w:t>
-      </w:r>
-      <w:r>
-        <w:rPr>
-          <w:lang w:val="bg-BG"/>
-        </w:rPr>
-        <w:t xml:space="preserve"> </w:t>
-      </w:r>
-    </w:p>
-    <w:p>
-      <w:pPr>
-        <w:ind w:firstLine="720"/>
-        <w:rPr>
-          <w:lang w:val="bg-BG"/>
-        </w:rPr>
-      </w:pPr>
-      <w:r>
-        <w:rPr>
-          <w:lang w:val="bg-BG"/>
-        </w:rPr>
-        <w:t xml:space="preserve">Играта може да се стартира </w:t>
-      </w:r>
-      <w:r>
-        <w:rPr>
-          <w:lang w:val="bg-BG"/>
-        </w:rPr>
-        <w:t xml:space="preserve"> </w:t>
-      </w:r>
-      <w:r>
-        <w:rPr>
-          <w:lang w:val="bg-BG"/>
-        </w:rPr>
-        <w:t xml:space="preserve">и от </w:t>
-      </w:r>
-      <w:r>
-        <w:t>bin</w:t>
-      </w:r>
-      <w:r>
-        <w:rPr>
-          <w:lang w:val="bg-BG"/>
-        </w:rPr>
-        <w:t>/</w:t>
-      </w:r>
-      <w:r>
-        <w:t>Debug</w:t>
-      </w:r>
-      <w:r>
-        <w:rPr>
-          <w:lang w:val="bg-BG"/>
-        </w:rPr>
-        <w:t>/</w:t>
-      </w:r>
-      <w:r>
-        <w:t>Lander</w:t>
-      </w:r>
-      <w:r>
-        <w:rPr>
-          <w:lang w:val="bg-BG"/>
-        </w:rPr>
-        <w:t>.</w:t>
-      </w:r>
-      <w:r>
-        <w:t>exe</w:t>
-      </w:r>
-      <w:r>
-        <w:rPr>
-          <w:lang w:val="bg-BG"/>
-        </w:rPr>
-        <w:t xml:space="preserve"> </w:t>
-      </w:r>
-      <w:r>
-        <w:rPr>
-          <w:lang w:val="bg-BG"/>
-        </w:rPr>
-        <w:t xml:space="preserve">или </w:t>
-      </w:r>
-      <w:r>
-        <w:t>bin</w:t>
-      </w:r>
-      <w:r>
-        <w:rPr>
-          <w:lang w:val="bg-BG"/>
-        </w:rPr>
-        <w:t>/</w:t>
-      </w:r>
-      <w:r>
-        <w:t>Release</w:t>
-      </w:r>
-      <w:r>
-        <w:rPr>
-          <w:lang w:val="bg-BG"/>
-        </w:rPr>
-        <w:t>/</w:t>
-      </w:r>
-      <w:r>
-        <w:t>Lander</w:t>
-      </w:r>
-      <w:r>
-        <w:rPr>
-          <w:lang w:val="bg-BG"/>
-        </w:rPr>
-        <w:t>.</w:t>
-      </w:r>
-      <w:r>
-        <w:t>exe</w:t>
-      </w:r>
-      <w:r>
-        <w:rPr>
-          <w:lang w:val="bg-BG"/>
-        </w:rPr>
-        <w:t xml:space="preserve">, </w:t>
-      </w:r>
-      <w:r>
-        <w:rPr>
-          <w:lang w:val="bg-BG"/>
-        </w:rPr>
-        <w:t xml:space="preserve">но трябва потребителят ръчно да копира папката </w:t>
-      </w:r>
-      <w:r>
-        <w:t>assets</w:t>
-      </w:r>
-      <w:r>
-        <w:rPr>
-          <w:lang w:val="bg-BG"/>
-        </w:rPr>
-        <w:t xml:space="preserve"> </w:t>
-      </w:r>
-      <w:r>
-        <w:rPr>
-          <w:lang w:val="bg-BG"/>
-        </w:rPr>
-        <w:t xml:space="preserve">при съответния </w:t>
-      </w:r>
-      <w:r>
-        <w:t>exe</w:t>
-      </w:r>
-      <w:r>
-        <w:rPr>
-          <w:lang w:val="bg-BG"/>
-        </w:rPr>
-        <w:t xml:space="preserve">-файл който </w:t>
-      </w:r>
-      <w:r>
-        <w:rPr>
-          <w:lang w:val="bg-BG"/>
-        </w:rPr>
-        <w:t xml:space="preserve">ще стартира, за да може </w:t>
-      </w:r>
-      <w:r>
-        <w:rPr>
-          <w:lang w:val="bg-BG"/>
-        </w:rPr>
-        <w:t xml:space="preserve">играта </w:t>
-      </w:r>
-      <w:r>
-        <w:rPr>
-          <w:lang w:val="bg-BG"/>
-        </w:rPr>
-        <w:t xml:space="preserve">да </w:t>
-      </w:r>
-      <w:r>
-        <w:rPr>
-          <w:lang w:val="bg-BG"/>
-        </w:rPr>
-        <w:t xml:space="preserve">зареди </w:t>
-      </w:r>
-      <w:r>
-        <w:rPr>
-          <w:lang w:val="bg-BG"/>
-        </w:rPr>
-        <w:t>снимките</w:t>
-      </w:r>
-      <w:r>
-        <w:rPr>
-          <w:lang w:val="bg-BG"/>
-        </w:rPr>
-        <w:t>.</w:t>
       </w:r>
     </w:p>
     <w:sectPr>

</xml_diff>